<commit_message>
Cleaned up directory, added documentation
</commit_message>
<xml_diff>
--- a/Battle of neighbourhoods.docx
+++ b/Battle of neighbourhoods.docx
@@ -7,7 +7,10 @@
         <w:pStyle w:val="Title"/>
       </w:pPr>
       <w:r>
-        <w:t>Battle of neighbourhoods: an Overview</w:t>
+        <w:t xml:space="preserve">Battle of neighbourhoods: </w:t>
+      </w:r>
+      <w:r>
+        <w:t>A recommendation engine for the ones on-the-go</w:t>
       </w:r>
       <w:r>
         <w:tab/>
@@ -18,33 +21,29 @@
         <w:pStyle w:val="Heading1"/>
       </w:pPr>
       <w:r>
-        <w:t>Business Problem</w:t>
-      </w:r>
-      <w:r>
-        <w:t>:</w:t>
-      </w:r>
-    </w:p>
-    <w:p/>
-    <w:p>
-      <w:r>
-        <w:t xml:space="preserve">One of the main </w:t>
-      </w:r>
-      <w:r>
-        <w:t xml:space="preserve">problems faced by </w:t>
-      </w:r>
-      <w:r>
-        <w:t>retailers</w:t>
-      </w:r>
-      <w:r>
-        <w:t xml:space="preserve"> is knowing when, what kind of a customer might come in. If the retailers have a good understanding of their customer</w:t>
-      </w:r>
-      <w:r>
-        <w:t xml:space="preserve"> base, they can better cater to their needs, resulting in higher customer satisfaction and higher customer retention.</w:t>
-      </w:r>
-    </w:p>
-    <w:p>
-      <w:r>
-        <w:t xml:space="preserve">If the check-ins of customers to particular types of venues is analysed, one can predict, or atleast get a good idea on when what kind of customers go to which venue, a retail store, or a café, or a bookstore, or any venue, can expect them, and then do the necessary actions (repairing ramps for the elderly, stocking the item more popular amongst the youngsters at the front of the store to attract them etc.) </w:t>
+        <w:t>Introduction:</w:t>
+      </w:r>
+    </w:p>
+    <w:p>
+      <w:r>
+        <w:t>“Journeys end in lovers meeting.</w:t>
+      </w:r>
+      <w:r>
+        <w:t xml:space="preserve"> Every wise man’s son doth know.</w:t>
+      </w:r>
+      <w:r>
+        <w:t>”</w:t>
+      </w:r>
+      <w:r>
+        <w:t xml:space="preserve"> A quote from William Shakespeare’s Twelfth Night, that rings true even to this day. For some, their lovers are someone else, towards whom, they are striving to, and to some, </w:t>
+      </w:r>
+      <w:proofErr w:type="gramStart"/>
+      <w:r>
+        <w:t>their</w:t>
+      </w:r>
+      <w:proofErr w:type="gramEnd"/>
+      <w:r>
+        <w:t xml:space="preserve"> great love is the journey itself.  This project was made keeping in mind the latter kind of people. For these people know where they’ve been, but never where they will be. To help with this little problem, a recommendation engine would be ideal. Something that will give these people a suggestion on where their next journey might end, customized to their likings, by having a machine learn their preferences of spots around town and suggesting them other places just like these where they can find like-minded people, interact, or just be. </w:t>
       </w:r>
     </w:p>
     <w:p>
@@ -66,7 +65,7 @@
         <w:rPr>
           <w:u w:val="single"/>
         </w:rPr>
-        <w:t>Global-scale Check-in Dataset</w:t>
+        <w:t>NYC and Tokyo Check-in Dataset</w:t>
       </w:r>
       <w:r>
         <w:rPr>
@@ -75,19 +74,46 @@
         <w:t xml:space="preserve"> </w:t>
       </w:r>
       <w:r>
-        <w:t>by Dingqi Yang [1]</w:t>
-      </w:r>
-    </w:p>
-    <w:p>
-      <w:r>
-        <w:t>This dataset includes long-term (about 18 months from April 2012 to September 2013) global-scale check-in data collected from Foursquare. It contains 33,278,683 checkins by 266,909 users on 3,680,126 venues (in 415 cities in 77 countries). Those 415 cities are the most checked 415 cities by Foursquare users in the world, each of which contains at least 10K check-ins. Please see the references for more details about data collection and processing.</w:t>
+        <w:t xml:space="preserve">by </w:t>
+      </w:r>
+      <w:proofErr w:type="spellStart"/>
+      <w:r>
+        <w:t>Dingqi</w:t>
+      </w:r>
+      <w:proofErr w:type="spellEnd"/>
+      <w:r>
+        <w:t xml:space="preserve"> Yang [</w:t>
+      </w:r>
+      <w:hyperlink r:id="rId6" w:anchor="h.p_ID_46" w:history="1">
+        <w:r>
+          <w:rPr>
+            <w:rStyle w:val="Hyperlink"/>
+          </w:rPr>
+          <w:t>1</w:t>
+        </w:r>
+      </w:hyperlink>
+      <w:r>
+        <w:t>]</w:t>
+      </w:r>
+    </w:p>
+    <w:p>
+      <w:r>
+        <w:t xml:space="preserve">This dataset contains check-ins in NYC and Tokyo collected for about 10 month (from 12 April 2012 to 16 February 2013). It contains 227,428 check-ins in New York </w:t>
+      </w:r>
+      <w:proofErr w:type="gramStart"/>
+      <w:r>
+        <w:t>city</w:t>
+      </w:r>
+      <w:proofErr w:type="gramEnd"/>
+      <w:r>
+        <w:t xml:space="preserve"> and 573,703 check-ins in Tokyo. Each check-in is associated with its time stamp, its GPS coordinates and its semantic meaning (represented by fine-grained venue-categories). This dataset is originally used for studying the spatial-temporal regularity of user activity in LBSNs.</w:t>
       </w:r>
     </w:p>
     <w:p>
       <w:r>
         <w:t xml:space="preserve">The dataset can be found </w:t>
       </w:r>
-      <w:hyperlink r:id="rId5" w:history="1">
+      <w:hyperlink r:id="rId7" w:history="1">
         <w:r>
           <w:rPr>
             <w:rStyle w:val="Hyperlink"/>
@@ -101,157 +127,967 @@
     </w:p>
     <w:p>
       <w:r>
-        <w:t>It contains three files in tsv format.</w:t>
-      </w:r>
-    </w:p>
-    <w:p>
-      <w:r>
-        <w:t xml:space="preserve">- </w:t>
+        <w:t xml:space="preserve">This dataset includes long-term (about 10 months) check-in data in New York </w:t>
+      </w:r>
+      <w:proofErr w:type="gramStart"/>
+      <w:r>
+        <w:t>city</w:t>
+      </w:r>
+      <w:proofErr w:type="gramEnd"/>
+      <w:r>
+        <w:t xml:space="preserve"> and Tokyo collected from Foursquare from 12 April 2012 to 16 February 2013.</w:t>
+      </w:r>
+    </w:p>
+    <w:p>
+      <w:r>
+        <w:t xml:space="preserve">It contains two files in </w:t>
+      </w:r>
+      <w:proofErr w:type="spellStart"/>
+      <w:r>
+        <w:t>tsv</w:t>
+      </w:r>
+      <w:proofErr w:type="spellEnd"/>
+      <w:r>
+        <w:t xml:space="preserve"> format. Each file</w:t>
+      </w:r>
+      <w:r>
+        <w:t xml:space="preserve"> contains 8 columns, which are:</w:t>
+      </w:r>
+    </w:p>
+    <w:p>
+      <w:pPr>
+        <w:ind w:left="720"/>
+      </w:pPr>
+      <w:r>
+        <w:t>1. User ID (</w:t>
+      </w:r>
+      <w:proofErr w:type="spellStart"/>
+      <w:r>
+        <w:t>anonymized</w:t>
+      </w:r>
+      <w:proofErr w:type="spellEnd"/>
+      <w:r>
+        <w:t>)</w:t>
+      </w:r>
+    </w:p>
+    <w:p>
+      <w:pPr>
+        <w:ind w:left="720"/>
+      </w:pPr>
+      <w:r>
+        <w:t>2. Venue ID (Foursquare)</w:t>
+      </w:r>
+    </w:p>
+    <w:p>
+      <w:pPr>
+        <w:ind w:left="720"/>
+      </w:pPr>
+      <w:r>
+        <w:t>3. Venue category ID (Foursquare)</w:t>
+      </w:r>
+    </w:p>
+    <w:p>
+      <w:pPr>
+        <w:ind w:left="720"/>
+      </w:pPr>
+      <w:r>
+        <w:t>4. Venue category name (</w:t>
+      </w:r>
+      <w:proofErr w:type="spellStart"/>
+      <w:r>
+        <w:t>Fousquare</w:t>
+      </w:r>
+      <w:proofErr w:type="spellEnd"/>
+      <w:r>
+        <w:t>)</w:t>
+      </w:r>
+    </w:p>
+    <w:p>
+      <w:pPr>
+        <w:ind w:left="720"/>
+      </w:pPr>
+      <w:r>
+        <w:t>5. Latitude</w:t>
+      </w:r>
+    </w:p>
+    <w:p>
+      <w:pPr>
+        <w:ind w:left="720"/>
+      </w:pPr>
+      <w:r>
+        <w:t>6. Longitude</w:t>
+      </w:r>
+    </w:p>
+    <w:p>
+      <w:pPr>
+        <w:ind w:left="720"/>
+      </w:pPr>
+      <w:r>
+        <w:lastRenderedPageBreak/>
+        <w:t xml:space="preserve">7. </w:t>
+      </w:r>
+      <w:proofErr w:type="spellStart"/>
+      <w:r>
+        <w:t>Timezone</w:t>
+      </w:r>
+      <w:proofErr w:type="spellEnd"/>
+      <w:r>
+        <w:t xml:space="preserve"> offset in minutes (The offset in minutes between when this check-in occurred and the same time in UTC)</w:t>
+      </w:r>
+    </w:p>
+    <w:p>
+      <w:pPr>
+        <w:ind w:left="720"/>
+      </w:pPr>
+      <w:r>
+        <w:t>8. UTC ti</w:t>
+      </w:r>
+      <w:r>
+        <w:t>me</w:t>
+      </w:r>
+    </w:p>
+    <w:p>
+      <w:r>
+        <w:t xml:space="preserve">The file </w:t>
       </w:r>
       <w:r>
         <w:rPr>
           <w:b/>
         </w:rPr>
-        <w:t>File dataset_TIST2015_Checkins.txt</w:t>
-      </w:r>
-      <w:r>
-        <w:t xml:space="preserve"> contains all check-ins with 4 columns, which are:</w:t>
-      </w:r>
-    </w:p>
-    <w:p>
-      <w:r>
-        <w:t>1. User ID (anonymized)</w:t>
-      </w:r>
-    </w:p>
-    <w:p>
-      <w:r>
-        <w:t>2. Venue ID (Foursquare)</w:t>
-      </w:r>
-    </w:p>
-    <w:p>
-      <w:r>
-        <w:t>3. UTC time</w:t>
-      </w:r>
-    </w:p>
-    <w:p>
-      <w:r>
-        <w:t>4. Timezone offset in minutes (The offset in minutes between when this check-sin occurred and the same time in UTC, i.e., UTC time + offset is the local time)</w:t>
-      </w:r>
-    </w:p>
-    <w:p/>
-    <w:p>
-      <w:r>
-        <w:t xml:space="preserve">- </w:t>
+        <w:t>dataset_TSMC2014_NYC.txt</w:t>
+      </w:r>
+      <w:r>
+        <w:t xml:space="preserve"> contains </w:t>
+      </w:r>
+      <w:proofErr w:type="gramStart"/>
+      <w:r>
+        <w:t xml:space="preserve">227428 check-ins in New York </w:t>
+      </w:r>
+      <w:r>
+        <w:t>City</w:t>
+      </w:r>
+      <w:proofErr w:type="gramEnd"/>
+      <w:r>
+        <w:t>.</w:t>
+      </w:r>
+    </w:p>
+    <w:p>
+      <w:r>
+        <w:t xml:space="preserve">The file </w:t>
       </w:r>
       <w:r>
         <w:rPr>
           <w:b/>
         </w:rPr>
-        <w:t>File dataset_TIST2015_POIs.txt</w:t>
-      </w:r>
-      <w:r>
-        <w:t xml:space="preserve"> contains all venue data with 5 columns, which are:</w:t>
-      </w:r>
-    </w:p>
-    <w:p>
-      <w:r>
-        <w:t xml:space="preserve">1. Venue ID (Foursquare) </w:t>
+        <w:t>dataset_TSMC2014_TKY.txt</w:t>
+      </w:r>
+      <w:r>
+        <w:t xml:space="preserve"> contains </w:t>
+      </w:r>
+      <w:proofErr w:type="gramStart"/>
+      <w:r>
+        <w:t>537703 check-ins in Tokyo</w:t>
+      </w:r>
+      <w:proofErr w:type="gramEnd"/>
+      <w:r>
+        <w:t>.</w:t>
+      </w:r>
+    </w:p>
+    <w:p>
+      <w:pPr>
+        <w:pStyle w:val="Heading1"/>
+      </w:pPr>
+      <w:r>
+        <w:t>Methodology:</w:t>
+      </w:r>
+    </w:p>
+    <w:p>
+      <w:r>
+        <w:t>This project can be fragmented into the following parts:</w:t>
+      </w:r>
+    </w:p>
+    <w:p>
+      <w:pPr>
+        <w:pStyle w:val="ListParagraph"/>
+        <w:numPr>
+          <w:ilvl w:val="0"/>
+          <w:numId w:val="1"/>
+        </w:numPr>
+      </w:pPr>
+      <w:r>
+        <w:t>Data loading</w:t>
+      </w:r>
+    </w:p>
+    <w:p>
+      <w:pPr>
+        <w:pStyle w:val="ListParagraph"/>
+        <w:numPr>
+          <w:ilvl w:val="0"/>
+          <w:numId w:val="1"/>
+        </w:numPr>
+      </w:pPr>
+      <w:r>
+        <w:t>Data preparation</w:t>
+      </w:r>
+    </w:p>
+    <w:p>
+      <w:pPr>
+        <w:pStyle w:val="ListParagraph"/>
+        <w:numPr>
+          <w:ilvl w:val="0"/>
+          <w:numId w:val="1"/>
+        </w:numPr>
+      </w:pPr>
+      <w:r>
+        <w:t>Clustering of users on prepared data</w:t>
+      </w:r>
+    </w:p>
+    <w:p>
+      <w:pPr>
+        <w:pStyle w:val="ListParagraph"/>
+        <w:numPr>
+          <w:ilvl w:val="0"/>
+          <w:numId w:val="1"/>
+        </w:numPr>
+      </w:pPr>
+      <w:r>
+        <w:t>Re-structuring data for recommendation</w:t>
+      </w:r>
+    </w:p>
+    <w:p>
+      <w:pPr>
+        <w:pStyle w:val="ListParagraph"/>
+        <w:numPr>
+          <w:ilvl w:val="0"/>
+          <w:numId w:val="1"/>
+        </w:numPr>
+      </w:pPr>
+      <w:r>
+        <w:t>Finding all recommendations</w:t>
+      </w:r>
+    </w:p>
+    <w:p>
+      <w:pPr>
+        <w:pStyle w:val="ListParagraph"/>
+        <w:numPr>
+          <w:ilvl w:val="0"/>
+          <w:numId w:val="1"/>
+        </w:numPr>
+      </w:pPr>
+      <w:r>
+        <w:t>Displaying recommendations on the Map</w:t>
+      </w:r>
+    </w:p>
+    <w:p>
+      <w:r>
+        <w:t>The main question this project tries to answer is as follows:</w:t>
+      </w:r>
+    </w:p>
+    <w:p>
+      <w:pPr>
+        <w:pStyle w:val="Quote"/>
+        <w:rPr>
+          <w:rStyle w:val="Strong"/>
+        </w:rPr>
+      </w:pPr>
+      <w:r>
+        <w:rPr>
+          <w:rStyle w:val="Strong"/>
+        </w:rPr>
+        <w:t>Given sets of location along with the type of location travelled to previously, what are the noteworthy locations that can be travelled to except past locations?</w:t>
+      </w:r>
+    </w:p>
+    <w:p>
+      <w:r>
+        <w:t>We shall be expla</w:t>
+      </w:r>
+      <w:r>
+        <w:t>ining each part in detail below and show how this project answered this question.</w:t>
+      </w:r>
+    </w:p>
+    <w:p>
+      <w:pPr>
+        <w:pStyle w:val="Heading2"/>
+      </w:pPr>
+      <w:r>
+        <w:t>Data loading</w:t>
+      </w:r>
+    </w:p>
+    <w:p>
+      <w:r>
+        <w:t xml:space="preserve">This is probably the simplest </w:t>
+      </w:r>
+      <w:r>
+        <w:t xml:space="preserve">part of the entire project. </w:t>
+      </w:r>
+    </w:p>
+    <w:p>
+      <w:r>
+        <w:t xml:space="preserve">For ease of access, the given files are loaded onto a </w:t>
+      </w:r>
+      <w:proofErr w:type="spellStart"/>
+      <w:r>
+        <w:t>google</w:t>
+      </w:r>
+      <w:proofErr w:type="spellEnd"/>
+      <w:r>
+        <w:t xml:space="preserve"> drive, and are loaded onto local runtime using Google </w:t>
+      </w:r>
+      <w:proofErr w:type="spellStart"/>
+      <w:proofErr w:type="gramStart"/>
+      <w:r>
+        <w:t>Colab</w:t>
+      </w:r>
+      <w:proofErr w:type="spellEnd"/>
+      <w:r>
+        <w:t>(</w:t>
+      </w:r>
+      <w:proofErr w:type="gramEnd"/>
+      <w:r>
+        <w:t>Primary Platform for development of the code for this project).</w:t>
+      </w:r>
+    </w:p>
+    <w:p>
+      <w:r>
+        <w:rPr>
+          <w:noProof/>
+          <w:lang w:eastAsia="en-IN"/>
+        </w:rPr>
+        <w:drawing>
+          <wp:inline distT="0" distB="0" distL="0" distR="0" wp14:anchorId="6FE989ED" wp14:editId="2E61C5B1">
+            <wp:extent cx="5731510" cy="1672303"/>
+            <wp:effectExtent l="0" t="0" r="2540" b="4445"/>
+            <wp:docPr id="1" name="Picture 1"/>
+            <wp:cNvGraphicFramePr>
+              <a:graphicFrameLocks xmlns:a="http://schemas.openxmlformats.org/drawingml/2006/main" noChangeAspect="1"/>
+            </wp:cNvGraphicFramePr>
+            <a:graphic xmlns:a="http://schemas.openxmlformats.org/drawingml/2006/main">
+              <a:graphicData uri="http://schemas.openxmlformats.org/drawingml/2006/picture">
+                <pic:pic xmlns:pic="http://schemas.openxmlformats.org/drawingml/2006/picture">
+                  <pic:nvPicPr>
+                    <pic:cNvPr id="0" name=""/>
+                    <pic:cNvPicPr/>
+                  </pic:nvPicPr>
+                  <pic:blipFill>
+                    <a:blip r:embed="rId8"/>
+                    <a:stretch>
+                      <a:fillRect/>
+                    </a:stretch>
+                  </pic:blipFill>
+                  <pic:spPr>
+                    <a:xfrm>
+                      <a:off x="0" y="0"/>
+                      <a:ext cx="5731510" cy="1672303"/>
+                    </a:xfrm>
+                    <a:prstGeom prst="rect">
+                      <a:avLst/>
+                    </a:prstGeom>
+                  </pic:spPr>
+                </pic:pic>
+              </a:graphicData>
+            </a:graphic>
+          </wp:inline>
+        </w:drawing>
+      </w:r>
+    </w:p>
+    <w:p>
+      <w:r>
+        <w:t xml:space="preserve">Once the files are uploaded to the local runtime, they are read into </w:t>
+      </w:r>
+      <w:proofErr w:type="gramStart"/>
+      <w:r>
+        <w:t>pandas</w:t>
+      </w:r>
+      <w:proofErr w:type="gramEnd"/>
+      <w:r>
+        <w:t xml:space="preserve"> </w:t>
+      </w:r>
+      <w:proofErr w:type="spellStart"/>
+      <w:r>
+        <w:t>dataframes</w:t>
+      </w:r>
+      <w:proofErr w:type="spellEnd"/>
+      <w:r>
+        <w:t xml:space="preserve"> for analysis.</w:t>
+      </w:r>
+    </w:p>
+    <w:p>
+      <w:pPr>
+        <w:pStyle w:val="Heading2"/>
+      </w:pPr>
+      <w:r>
+        <w:t>Data preparation:</w:t>
+      </w:r>
+    </w:p>
+    <w:p>
+      <w:r>
+        <w:t>As any well exposed data scientist would tell you, the models used will not give the desired results as long as the data is not properly structured to the given problem.</w:t>
       </w:r>
     </w:p>
     <w:p>
       <w:r>
         <w:lastRenderedPageBreak/>
-        <w:t>2. Latitude</w:t>
-      </w:r>
-    </w:p>
-    <w:p>
-      <w:r>
-        <w:t>3. Longitude</w:t>
-      </w:r>
-    </w:p>
-    <w:p>
-      <w:r>
-        <w:t>4. Venue category name (Foursquare)</w:t>
-      </w:r>
-    </w:p>
-    <w:p>
-      <w:r>
-        <w:t>5. Country code (ISO 3166-1 alpha-2 two-letter country codes)</w:t>
-      </w:r>
-    </w:p>
-    <w:p/>
+        <w:t>To be able to answer our primary question, we need to restructure</w:t>
+      </w:r>
+      <w:r>
+        <w:t xml:space="preserve"> the </w:t>
+      </w:r>
+      <w:proofErr w:type="gramStart"/>
+      <w:r>
+        <w:t>data(</w:t>
+      </w:r>
+      <w:proofErr w:type="gramEnd"/>
+      <w:r>
+        <w:t>which is mainly in the form of words and strings, to a numeric format so that it can be used by the machine learning model.</w:t>
+      </w:r>
+    </w:p>
+    <w:p>
+      <w:r>
+        <w:t>Let’s first have a look at what the data looks like in its raw form:</w:t>
+      </w:r>
+    </w:p>
     <w:p>
       <w:r>
         <w:rPr>
-          <w:b/>
+          <w:noProof/>
+          <w:lang w:eastAsia="en-IN"/>
         </w:rPr>
-        <w:t>- File dataset_TIST2015_Cities.txt</w:t>
-      </w:r>
-      <w:r>
-        <w:t xml:space="preserve"> contains all 415 cities data with 6 columns, which are:</w:t>
-      </w:r>
-    </w:p>
-    <w:p>
-      <w:r>
-        <w:t>Venue category ID (Foursquare)</w:t>
-      </w:r>
-    </w:p>
-    <w:p>
-      <w:r>
-        <w:t>1. City name</w:t>
-      </w:r>
-    </w:p>
-    <w:p>
-      <w:r>
-        <w:t>2. Latitude (of City center)</w:t>
-      </w:r>
-    </w:p>
-    <w:p>
-      <w:r>
-        <w:t>3. Longitude (of City center)</w:t>
-      </w:r>
-    </w:p>
-    <w:p>
-      <w:r>
-        <w:t>4. Country code (ISO 3166-1 alpha-2 two-letter country codes)</w:t>
-      </w:r>
-    </w:p>
-    <w:p>
-      <w:r>
-        <w:t>5. Country name</w:t>
-      </w:r>
-    </w:p>
-    <w:p>
-      <w:r>
-        <w:t>6. City type (e.g., national capital, provincial capital)</w:t>
-      </w:r>
-    </w:p>
-    <w:p>
-      <w:r>
-        <w:t xml:space="preserve">Along with this, I will be using the User profile dataset by </w:t>
-      </w:r>
-      <w:r>
-        <w:t>Dingqi Yang</w:t>
-      </w:r>
-      <w:r>
-        <w:t xml:space="preserve"> </w:t>
-      </w:r>
-    </w:p>
-    <w:p>
-      <w:r>
-        <w:t xml:space="preserve">This dataset includes some user profile data for privacy study (i.e., gender, #friends, #followers). It contains 18,201 and 11,874 users who have checked in New York City and Tokyo, respectively. The corresponding user check-in data can be found in the global-scale check-in dataset I published. The two dataset can be linked by the anonymized user ID (the unique key). </w:t>
-      </w:r>
-    </w:p>
-    <w:p/>
-    <w:p>
-      <w:r>
-        <w:t>By linking th</w:t>
-      </w:r>
-      <w:r>
-        <w:t>e two datasets, we can find more insights on the customer base of any venue.</w:t>
+        <w:drawing>
+          <wp:inline distT="0" distB="0" distL="0" distR="0" wp14:anchorId="76350047" wp14:editId="189C3362">
+            <wp:extent cx="5731510" cy="1555346"/>
+            <wp:effectExtent l="0" t="0" r="2540" b="6985"/>
+            <wp:docPr id="2" name="Picture 2"/>
+            <wp:cNvGraphicFramePr>
+              <a:graphicFrameLocks xmlns:a="http://schemas.openxmlformats.org/drawingml/2006/main" noChangeAspect="1"/>
+            </wp:cNvGraphicFramePr>
+            <a:graphic xmlns:a="http://schemas.openxmlformats.org/drawingml/2006/main">
+              <a:graphicData uri="http://schemas.openxmlformats.org/drawingml/2006/picture">
+                <pic:pic xmlns:pic="http://schemas.openxmlformats.org/drawingml/2006/picture">
+                  <pic:nvPicPr>
+                    <pic:cNvPr id="0" name=""/>
+                    <pic:cNvPicPr/>
+                  </pic:nvPicPr>
+                  <pic:blipFill>
+                    <a:blip r:embed="rId9"/>
+                    <a:stretch>
+                      <a:fillRect/>
+                    </a:stretch>
+                  </pic:blipFill>
+                  <pic:spPr>
+                    <a:xfrm>
+                      <a:off x="0" y="0"/>
+                      <a:ext cx="5731510" cy="1555346"/>
+                    </a:xfrm>
+                    <a:prstGeom prst="rect">
+                      <a:avLst/>
+                    </a:prstGeom>
+                  </pic:spPr>
+                </pic:pic>
+              </a:graphicData>
+            </a:graphic>
+          </wp:inline>
+        </w:drawing>
+      </w:r>
+    </w:p>
+    <w:p>
+      <w:r>
+        <w:t>So we have the user ID, a bunch of other indecipherable IDs, the kind of venue at the given latitude and longitude, and the time of the check-in.</w:t>
+      </w:r>
+    </w:p>
+    <w:p>
+      <w:r>
+        <w:t xml:space="preserve">We are mainly interested in the </w:t>
+      </w:r>
+      <w:proofErr w:type="spellStart"/>
+      <w:r>
+        <w:t>userID</w:t>
+      </w:r>
+      <w:proofErr w:type="gramStart"/>
+      <w:r>
+        <w:t>,</w:t>
+      </w:r>
+      <w:r>
+        <w:t>venueCategory</w:t>
+      </w:r>
+      <w:proofErr w:type="spellEnd"/>
+      <w:proofErr w:type="gramEnd"/>
+      <w:r>
+        <w:t xml:space="preserve">, </w:t>
+      </w:r>
+      <w:proofErr w:type="spellStart"/>
+      <w:r>
+        <w:t>utcTimestamp</w:t>
+      </w:r>
+      <w:proofErr w:type="spellEnd"/>
+      <w:r>
+        <w:t>, latitude and longitude columns</w:t>
+      </w:r>
+      <w:r>
+        <w:t>.</w:t>
+      </w:r>
+    </w:p>
+    <w:p>
+      <w:r>
+        <w:t>But to work with date-times, we first need to convert the timestamp to a date-time object.</w:t>
+      </w:r>
+    </w:p>
+    <w:p>
+      <w:r>
+        <w:t xml:space="preserve">We convert the given column and it gives the following </w:t>
+      </w:r>
+      <w:proofErr w:type="spellStart"/>
+      <w:r>
+        <w:t>dataframe</w:t>
+      </w:r>
+      <w:proofErr w:type="spellEnd"/>
+      <w:r>
+        <w:t>:</w:t>
+      </w:r>
+    </w:p>
+    <w:p>
+      <w:r>
+        <w:rPr>
+          <w:noProof/>
+          <w:lang w:eastAsia="en-IN"/>
+        </w:rPr>
+        <w:drawing>
+          <wp:inline distT="0" distB="0" distL="0" distR="0" wp14:anchorId="03A1B6FC" wp14:editId="0F0C552D">
+            <wp:extent cx="5731510" cy="2160951"/>
+            <wp:effectExtent l="0" t="0" r="2540" b="0"/>
+            <wp:docPr id="3" name="Picture 3"/>
+            <wp:cNvGraphicFramePr>
+              <a:graphicFrameLocks xmlns:a="http://schemas.openxmlformats.org/drawingml/2006/main" noChangeAspect="1"/>
+            </wp:cNvGraphicFramePr>
+            <a:graphic xmlns:a="http://schemas.openxmlformats.org/drawingml/2006/main">
+              <a:graphicData uri="http://schemas.openxmlformats.org/drawingml/2006/picture">
+                <pic:pic xmlns:pic="http://schemas.openxmlformats.org/drawingml/2006/picture">
+                  <pic:nvPicPr>
+                    <pic:cNvPr id="0" name=""/>
+                    <pic:cNvPicPr/>
+                  </pic:nvPicPr>
+                  <pic:blipFill>
+                    <a:blip r:embed="rId10"/>
+                    <a:stretch>
+                      <a:fillRect/>
+                    </a:stretch>
+                  </pic:blipFill>
+                  <pic:spPr>
+                    <a:xfrm>
+                      <a:off x="0" y="0"/>
+                      <a:ext cx="5731510" cy="2160951"/>
+                    </a:xfrm>
+                    <a:prstGeom prst="rect">
+                      <a:avLst/>
+                    </a:prstGeom>
+                  </pic:spPr>
+                </pic:pic>
+              </a:graphicData>
+            </a:graphic>
+          </wp:inline>
+        </w:drawing>
+      </w:r>
+    </w:p>
+    <w:p>
+      <w:proofErr w:type="gramStart"/>
+      <w:r>
+        <w:t>Now, to convert this categorical data into a more machine-friendly format.</w:t>
+      </w:r>
+      <w:proofErr w:type="gramEnd"/>
+    </w:p>
+    <w:p>
+      <w:r>
+        <w:t xml:space="preserve">We have 251 unique categories of venues for the </w:t>
+      </w:r>
+      <w:proofErr w:type="gramStart"/>
+      <w:r>
+        <w:t>new york</w:t>
+      </w:r>
+      <w:proofErr w:type="gramEnd"/>
+      <w:r>
+        <w:t xml:space="preserve"> dataset, so we create one-hot encodings for each, group them by the 1083 unique users and average the encodings.</w:t>
+      </w:r>
+    </w:p>
+    <w:p>
+      <w:r>
+        <w:lastRenderedPageBreak/>
+        <w:t xml:space="preserve">After the above mentioned steps, we get a </w:t>
+      </w:r>
+      <w:proofErr w:type="spellStart"/>
+      <w:r>
+        <w:t>dataframe</w:t>
+      </w:r>
+      <w:proofErr w:type="spellEnd"/>
+      <w:r>
+        <w:t xml:space="preserve"> that looks like this:</w:t>
+      </w:r>
+      <w:r>
+        <w:rPr>
+          <w:noProof/>
+          <w:lang w:eastAsia="en-IN"/>
+        </w:rPr>
+        <w:drawing>
+          <wp:inline distT="0" distB="0" distL="0" distR="0" wp14:anchorId="24975A73" wp14:editId="08DCBC91">
+            <wp:extent cx="5731510" cy="1402873"/>
+            <wp:effectExtent l="0" t="0" r="2540" b="6985"/>
+            <wp:docPr id="4" name="Picture 4"/>
+            <wp:cNvGraphicFramePr>
+              <a:graphicFrameLocks xmlns:a="http://schemas.openxmlformats.org/drawingml/2006/main" noChangeAspect="1"/>
+            </wp:cNvGraphicFramePr>
+            <a:graphic xmlns:a="http://schemas.openxmlformats.org/drawingml/2006/main">
+              <a:graphicData uri="http://schemas.openxmlformats.org/drawingml/2006/picture">
+                <pic:pic xmlns:pic="http://schemas.openxmlformats.org/drawingml/2006/picture">
+                  <pic:nvPicPr>
+                    <pic:cNvPr id="0" name=""/>
+                    <pic:cNvPicPr/>
+                  </pic:nvPicPr>
+                  <pic:blipFill>
+                    <a:blip r:embed="rId11"/>
+                    <a:stretch>
+                      <a:fillRect/>
+                    </a:stretch>
+                  </pic:blipFill>
+                  <pic:spPr>
+                    <a:xfrm>
+                      <a:off x="0" y="0"/>
+                      <a:ext cx="5731510" cy="1402873"/>
+                    </a:xfrm>
+                    <a:prstGeom prst="rect">
+                      <a:avLst/>
+                    </a:prstGeom>
+                  </pic:spPr>
+                </pic:pic>
+              </a:graphicData>
+            </a:graphic>
+          </wp:inline>
+        </w:drawing>
+      </w:r>
+    </w:p>
+    <w:p>
+      <w:r>
+        <w:t>Now our data is perfectly formatted for the next step, i.e. Clustering of users.</w:t>
+      </w:r>
+    </w:p>
+    <w:p>
+      <w:pPr>
+        <w:pStyle w:val="Heading2"/>
+      </w:pPr>
+      <w:r>
+        <w:t>Clustering of users on prepared data:</w:t>
+      </w:r>
+    </w:p>
+    <w:p>
+      <w:r>
+        <w:t>Using the now structured data to cluster the users based on their frequency of visits to particular locations</w:t>
+      </w:r>
+      <w:r>
+        <w:t xml:space="preserve"> into 10 unique clusters.</w:t>
+      </w:r>
+    </w:p>
+    <w:p>
+      <w:r>
+        <w:t>For this purpose we use the classic algorithm k-means.</w:t>
+      </w:r>
+    </w:p>
+    <w:p>
+      <w:proofErr w:type="gramStart"/>
+      <w:r>
+        <w:t>k-means</w:t>
+      </w:r>
+      <w:proofErr w:type="gramEnd"/>
+      <w:r>
+        <w:t xml:space="preserve"> clustering is a method of vector quantization, originally from signal processing, that aims to partition n observations into k clusters in which each observation belongs to the cluster with the nearest mean (cluster </w:t>
+      </w:r>
+      <w:proofErr w:type="spellStart"/>
+      <w:r>
+        <w:t>centers</w:t>
+      </w:r>
+      <w:proofErr w:type="spellEnd"/>
+      <w:r>
+        <w:t xml:space="preserve"> or cluster centroid), serving as a prototype of the cluster.</w:t>
+      </w:r>
+    </w:p>
+    <w:p>
+      <w:r>
+        <w:t xml:space="preserve">After clustering, we get a set of labels between 0 and 9(inclusive) for each user which we then assign to the respective users. </w:t>
+      </w:r>
+    </w:p>
+    <w:p>
+      <w:r>
+        <w:t>For simplicity, we also filter out the top ten visited places by the users so as to reduce non-essential features.</w:t>
+      </w:r>
+    </w:p>
+    <w:p>
+      <w:r>
+        <w:t>Now, armed with the most frequented places for each user and the clustered users, we find a pattern in each cluster and try to recommend to the users, similar places that have been frequented by others in their clusters.</w:t>
+      </w:r>
+    </w:p>
+    <w:p>
+      <w:r>
+        <w:t>The successive parts of the methodology are the results obtained, and therefore will be explained in the results section.</w:t>
+      </w:r>
+    </w:p>
+    <w:p>
+      <w:pPr>
+        <w:pStyle w:val="Heading1"/>
+      </w:pPr>
+      <w:r>
+        <w:t>Results</w:t>
+      </w:r>
+    </w:p>
+    <w:p>
+      <w:r>
+        <w:t xml:space="preserve">After all the clustering and finding the most common places visited in a cluster, we filter out the </w:t>
+      </w:r>
+      <w:r>
+        <w:t>places that the user has visited and map the top 10 visited places of each category by the same kind of users from the clusters, resulting in a map like this:</w:t>
+      </w:r>
+    </w:p>
+    <w:p>
+      <w:pPr>
+        <w:keepNext/>
+      </w:pPr>
+      <w:r>
+        <w:rPr>
+          <w:noProof/>
+          <w:lang w:eastAsia="en-IN"/>
+        </w:rPr>
+        <w:lastRenderedPageBreak/>
+        <w:drawing>
+          <wp:inline distT="0" distB="0" distL="0" distR="0" wp14:anchorId="30945502" wp14:editId="458E00D2">
+            <wp:extent cx="5731510" cy="2843098"/>
+            <wp:effectExtent l="0" t="0" r="2540" b="0"/>
+            <wp:docPr id="5" name="Picture 5"/>
+            <wp:cNvGraphicFramePr>
+              <a:graphicFrameLocks xmlns:a="http://schemas.openxmlformats.org/drawingml/2006/main" noChangeAspect="1"/>
+            </wp:cNvGraphicFramePr>
+            <a:graphic xmlns:a="http://schemas.openxmlformats.org/drawingml/2006/main">
+              <a:graphicData uri="http://schemas.openxmlformats.org/drawingml/2006/picture">
+                <pic:pic xmlns:pic="http://schemas.openxmlformats.org/drawingml/2006/picture">
+                  <pic:nvPicPr>
+                    <pic:cNvPr id="0" name=""/>
+                    <pic:cNvPicPr/>
+                  </pic:nvPicPr>
+                  <pic:blipFill>
+                    <a:blip r:embed="rId12"/>
+                    <a:stretch>
+                      <a:fillRect/>
+                    </a:stretch>
+                  </pic:blipFill>
+                  <pic:spPr>
+                    <a:xfrm>
+                      <a:off x="0" y="0"/>
+                      <a:ext cx="5731510" cy="2843098"/>
+                    </a:xfrm>
+                    <a:prstGeom prst="rect">
+                      <a:avLst/>
+                    </a:prstGeom>
+                  </pic:spPr>
+                </pic:pic>
+              </a:graphicData>
+            </a:graphic>
+          </wp:inline>
+        </w:drawing>
+      </w:r>
+    </w:p>
+    <w:p>
+      <w:pPr>
+        <w:pStyle w:val="Caption"/>
+      </w:pPr>
+      <w:r>
+        <w:t xml:space="preserve">Figure </w:t>
+      </w:r>
+      <w:fldSimple w:instr=" SEQ Figure \* ARABIC ">
+        <w:r>
+          <w:rPr>
+            <w:noProof/>
+          </w:rPr>
+          <w:t>1</w:t>
+        </w:r>
+      </w:fldSimple>
+      <w:r>
+        <w:t xml:space="preserve">: Suggestions for </w:t>
+      </w:r>
+      <w:proofErr w:type="spellStart"/>
+      <w:r>
+        <w:t>userID</w:t>
+      </w:r>
+      <w:proofErr w:type="spellEnd"/>
+      <w:r>
+        <w:t xml:space="preserve"> 6</w:t>
+      </w:r>
+    </w:p>
+    <w:p>
+      <w:pPr>
+        <w:pStyle w:val="Caption"/>
+      </w:pPr>
+    </w:p>
+    <w:p>
+      <w:pPr>
+        <w:keepNext/>
+      </w:pPr>
+      <w:r>
+        <w:rPr>
+          <w:noProof/>
+          <w:lang w:eastAsia="en-IN"/>
+        </w:rPr>
+        <w:drawing>
+          <wp:inline distT="0" distB="0" distL="0" distR="0" wp14:anchorId="078A9798" wp14:editId="6AE657B7">
+            <wp:extent cx="5731510" cy="3145595"/>
+            <wp:effectExtent l="0" t="0" r="2540" b="0"/>
+            <wp:docPr id="6" name="Picture 6"/>
+            <wp:cNvGraphicFramePr>
+              <a:graphicFrameLocks xmlns:a="http://schemas.openxmlformats.org/drawingml/2006/main" noChangeAspect="1"/>
+            </wp:cNvGraphicFramePr>
+            <a:graphic xmlns:a="http://schemas.openxmlformats.org/drawingml/2006/main">
+              <a:graphicData uri="http://schemas.openxmlformats.org/drawingml/2006/picture">
+                <pic:pic xmlns:pic="http://schemas.openxmlformats.org/drawingml/2006/picture">
+                  <pic:nvPicPr>
+                    <pic:cNvPr id="0" name=""/>
+                    <pic:cNvPicPr/>
+                  </pic:nvPicPr>
+                  <pic:blipFill>
+                    <a:blip r:embed="rId13"/>
+                    <a:stretch>
+                      <a:fillRect/>
+                    </a:stretch>
+                  </pic:blipFill>
+                  <pic:spPr>
+                    <a:xfrm>
+                      <a:off x="0" y="0"/>
+                      <a:ext cx="5731510" cy="3145595"/>
+                    </a:xfrm>
+                    <a:prstGeom prst="rect">
+                      <a:avLst/>
+                    </a:prstGeom>
+                  </pic:spPr>
+                </pic:pic>
+              </a:graphicData>
+            </a:graphic>
+          </wp:inline>
+        </w:drawing>
+      </w:r>
+    </w:p>
+    <w:p>
+      <w:pPr>
+        <w:pStyle w:val="Caption"/>
+      </w:pPr>
+      <w:r>
+        <w:t xml:space="preserve">Figure </w:t>
+      </w:r>
+      <w:fldSimple w:instr=" SEQ Figure \* ARABIC ">
+        <w:r>
+          <w:rPr>
+            <w:noProof/>
+          </w:rPr>
+          <w:t>2</w:t>
+        </w:r>
+      </w:fldSimple>
+      <w:r>
+        <w:t xml:space="preserve">: Recommendations for </w:t>
+      </w:r>
+      <w:proofErr w:type="spellStart"/>
+      <w:r>
+        <w:t>userID</w:t>
+      </w:r>
+      <w:proofErr w:type="spellEnd"/>
+      <w:r>
+        <w:t xml:space="preserve"> 395</w:t>
+      </w:r>
+    </w:p>
+    <w:p>
+      <w:pPr>
+        <w:pStyle w:val="Heading1"/>
+      </w:pPr>
+      <w:r>
+        <w:t>Discussion:</w:t>
+      </w:r>
+    </w:p>
+    <w:p>
+      <w:r>
+        <w:t xml:space="preserve">As observed, </w:t>
+      </w:r>
+      <w:r>
+        <w:t>the result as it is now, the recommendations seem more or less relevant to the user, as the clusters have common.</w:t>
+      </w:r>
+    </w:p>
+    <w:p>
+      <w:r>
+        <w:t>There can be a few optimizations that can be done:</w:t>
+      </w:r>
+    </w:p>
+    <w:p>
+      <w:pPr>
+        <w:pStyle w:val="ListParagraph"/>
+        <w:numPr>
+          <w:ilvl w:val="0"/>
+          <w:numId w:val="2"/>
+        </w:numPr>
+      </w:pPr>
+      <w:r>
+        <w:t>Increase the number of cluster for more customized suggestions</w:t>
+      </w:r>
+    </w:p>
+    <w:p>
+      <w:pPr>
+        <w:pStyle w:val="ListParagraph"/>
+        <w:numPr>
+          <w:ilvl w:val="0"/>
+          <w:numId w:val="2"/>
+        </w:numPr>
+      </w:pPr>
+      <w:r>
+        <w:t xml:space="preserve">Include </w:t>
+      </w:r>
+      <w:proofErr w:type="spellStart"/>
+      <w:r>
+        <w:t>datetime</w:t>
+      </w:r>
+      <w:proofErr w:type="spellEnd"/>
+      <w:r>
+        <w:t xml:space="preserve"> as a feature while clustering</w:t>
+      </w:r>
+    </w:p>
+    <w:p>
+      <w:pPr>
+        <w:pStyle w:val="ListParagraph"/>
+        <w:numPr>
+          <w:ilvl w:val="0"/>
+          <w:numId w:val="2"/>
+        </w:numPr>
+      </w:pPr>
+      <w:r>
+        <w:lastRenderedPageBreak/>
+        <w:t>Have weighted recommendations by using rati</w:t>
+      </w:r>
+      <w:r>
+        <w:t>ngs given by the users for the locations</w:t>
+      </w:r>
+    </w:p>
+    <w:p>
+      <w:pPr>
+        <w:pStyle w:val="Heading1"/>
+      </w:pPr>
+      <w:r>
+        <w:t>Conclusion:</w:t>
+      </w:r>
+    </w:p>
+    <w:p>
+      <w:r>
+        <w:t xml:space="preserve">Now we have met our lover at the end of our journey. Using this concept, one can further the work done here and make more </w:t>
+      </w:r>
+      <w:proofErr w:type="gramStart"/>
+      <w:r>
+        <w:t>advancements</w:t>
+      </w:r>
+      <w:proofErr w:type="gramEnd"/>
+      <w:r>
+        <w:t xml:space="preserve"> in the adventure!</w:t>
       </w:r>
       <w:bookmarkStart w:id="0" w:name="_GoBack"/>
       <w:bookmarkEnd w:id="0"/>
+      <w:r>
+        <w:t xml:space="preserve"> </w:t>
+      </w:r>
     </w:p>
     <w:sectPr>
       <w:pgSz w:w="11906" w:h="16838"/>
@@ -261,6 +1097,216 @@
     </w:sectPr>
   </w:body>
 </w:document>
+</file>
+
+<file path=word/numbering.xml><?xml version="1.0" encoding="utf-8"?>
+<w:numbering xmlns:wpc="http://schemas.microsoft.com/office/word/2010/wordprocessingCanvas" xmlns:mc="http://schemas.openxmlformats.org/markup-compatibility/2006" xmlns:o="urn:schemas-microsoft-com:office:office" xmlns:r="http://schemas.openxmlformats.org/officeDocument/2006/relationships" xmlns:m="http://schemas.openxmlformats.org/officeDocument/2006/math" xmlns:v="urn:schemas-microsoft-com:vml" xmlns:wp14="http://schemas.microsoft.com/office/word/2010/wordprocessingDrawing" xmlns:wp="http://schemas.openxmlformats.org/drawingml/2006/wordprocessingDrawing" xmlns:w10="urn:schemas-microsoft-com:office:word" xmlns:w="http://schemas.openxmlformats.org/wordprocessingml/2006/main" xmlns:w14="http://schemas.microsoft.com/office/word/2010/wordml" xmlns:wpg="http://schemas.microsoft.com/office/word/2010/wordprocessingGroup" xmlns:wpi="http://schemas.microsoft.com/office/word/2010/wordprocessingInk" xmlns:wne="http://schemas.microsoft.com/office/word/2006/wordml" xmlns:wps="http://schemas.microsoft.com/office/word/2010/wordprocessingShape" mc:Ignorable="w14 wp14">
+  <w:abstractNum w:abstractNumId="0">
+    <w:nsid w:val="32D37E80"/>
+    <w:multiLevelType w:val="hybridMultilevel"/>
+    <w:tmpl w:val="AA224FEC"/>
+    <w:lvl w:ilvl="0" w:tplc="4009000F">
+      <w:start w:val="1"/>
+      <w:numFmt w:val="decimal"/>
+      <w:lvlText w:val="%1."/>
+      <w:lvlJc w:val="left"/>
+      <w:pPr>
+        <w:ind w:left="720" w:hanging="360"/>
+      </w:pPr>
+    </w:lvl>
+    <w:lvl w:ilvl="1" w:tplc="40090019" w:tentative="1">
+      <w:start w:val="1"/>
+      <w:numFmt w:val="lowerLetter"/>
+      <w:lvlText w:val="%2."/>
+      <w:lvlJc w:val="left"/>
+      <w:pPr>
+        <w:ind w:left="1440" w:hanging="360"/>
+      </w:pPr>
+    </w:lvl>
+    <w:lvl w:ilvl="2" w:tplc="4009001B" w:tentative="1">
+      <w:start w:val="1"/>
+      <w:numFmt w:val="lowerRoman"/>
+      <w:lvlText w:val="%3."/>
+      <w:lvlJc w:val="right"/>
+      <w:pPr>
+        <w:ind w:left="2160" w:hanging="180"/>
+      </w:pPr>
+    </w:lvl>
+    <w:lvl w:ilvl="3" w:tplc="4009000F" w:tentative="1">
+      <w:start w:val="1"/>
+      <w:numFmt w:val="decimal"/>
+      <w:lvlText w:val="%4."/>
+      <w:lvlJc w:val="left"/>
+      <w:pPr>
+        <w:ind w:left="2880" w:hanging="360"/>
+      </w:pPr>
+    </w:lvl>
+    <w:lvl w:ilvl="4" w:tplc="40090019" w:tentative="1">
+      <w:start w:val="1"/>
+      <w:numFmt w:val="lowerLetter"/>
+      <w:lvlText w:val="%5."/>
+      <w:lvlJc w:val="left"/>
+      <w:pPr>
+        <w:ind w:left="3600" w:hanging="360"/>
+      </w:pPr>
+    </w:lvl>
+    <w:lvl w:ilvl="5" w:tplc="4009001B" w:tentative="1">
+      <w:start w:val="1"/>
+      <w:numFmt w:val="lowerRoman"/>
+      <w:lvlText w:val="%6."/>
+      <w:lvlJc w:val="right"/>
+      <w:pPr>
+        <w:ind w:left="4320" w:hanging="180"/>
+      </w:pPr>
+    </w:lvl>
+    <w:lvl w:ilvl="6" w:tplc="4009000F" w:tentative="1">
+      <w:start w:val="1"/>
+      <w:numFmt w:val="decimal"/>
+      <w:lvlText w:val="%7."/>
+      <w:lvlJc w:val="left"/>
+      <w:pPr>
+        <w:ind w:left="5040" w:hanging="360"/>
+      </w:pPr>
+    </w:lvl>
+    <w:lvl w:ilvl="7" w:tplc="40090019" w:tentative="1">
+      <w:start w:val="1"/>
+      <w:numFmt w:val="lowerLetter"/>
+      <w:lvlText w:val="%8."/>
+      <w:lvlJc w:val="left"/>
+      <w:pPr>
+        <w:ind w:left="5760" w:hanging="360"/>
+      </w:pPr>
+    </w:lvl>
+    <w:lvl w:ilvl="8" w:tplc="4009001B" w:tentative="1">
+      <w:start w:val="1"/>
+      <w:numFmt w:val="lowerRoman"/>
+      <w:lvlText w:val="%9."/>
+      <w:lvlJc w:val="right"/>
+      <w:pPr>
+        <w:ind w:left="6480" w:hanging="180"/>
+      </w:pPr>
+    </w:lvl>
+  </w:abstractNum>
+  <w:abstractNum w:abstractNumId="1">
+    <w:nsid w:val="389C772F"/>
+    <w:multiLevelType w:val="hybridMultilevel"/>
+    <w:tmpl w:val="190EAD08"/>
+    <w:lvl w:ilvl="0" w:tplc="40090001">
+      <w:start w:val="1"/>
+      <w:numFmt w:val="bullet"/>
+      <w:lvlText w:val=""/>
+      <w:lvlJc w:val="left"/>
+      <w:pPr>
+        <w:ind w:left="720" w:hanging="360"/>
+      </w:pPr>
+      <w:rPr>
+        <w:rFonts w:ascii="Symbol" w:hAnsi="Symbol" w:hint="default"/>
+      </w:rPr>
+    </w:lvl>
+    <w:lvl w:ilvl="1" w:tplc="40090003" w:tentative="1">
+      <w:start w:val="1"/>
+      <w:numFmt w:val="bullet"/>
+      <w:lvlText w:val="o"/>
+      <w:lvlJc w:val="left"/>
+      <w:pPr>
+        <w:ind w:left="1440" w:hanging="360"/>
+      </w:pPr>
+      <w:rPr>
+        <w:rFonts w:ascii="Courier New" w:hAnsi="Courier New" w:cs="Courier New" w:hint="default"/>
+      </w:rPr>
+    </w:lvl>
+    <w:lvl w:ilvl="2" w:tplc="40090005" w:tentative="1">
+      <w:start w:val="1"/>
+      <w:numFmt w:val="bullet"/>
+      <w:lvlText w:val=""/>
+      <w:lvlJc w:val="left"/>
+      <w:pPr>
+        <w:ind w:left="2160" w:hanging="360"/>
+      </w:pPr>
+      <w:rPr>
+        <w:rFonts w:ascii="Wingdings" w:hAnsi="Wingdings" w:hint="default"/>
+      </w:rPr>
+    </w:lvl>
+    <w:lvl w:ilvl="3" w:tplc="40090001" w:tentative="1">
+      <w:start w:val="1"/>
+      <w:numFmt w:val="bullet"/>
+      <w:lvlText w:val=""/>
+      <w:lvlJc w:val="left"/>
+      <w:pPr>
+        <w:ind w:left="2880" w:hanging="360"/>
+      </w:pPr>
+      <w:rPr>
+        <w:rFonts w:ascii="Symbol" w:hAnsi="Symbol" w:hint="default"/>
+      </w:rPr>
+    </w:lvl>
+    <w:lvl w:ilvl="4" w:tplc="40090003" w:tentative="1">
+      <w:start w:val="1"/>
+      <w:numFmt w:val="bullet"/>
+      <w:lvlText w:val="o"/>
+      <w:lvlJc w:val="left"/>
+      <w:pPr>
+        <w:ind w:left="3600" w:hanging="360"/>
+      </w:pPr>
+      <w:rPr>
+        <w:rFonts w:ascii="Courier New" w:hAnsi="Courier New" w:cs="Courier New" w:hint="default"/>
+      </w:rPr>
+    </w:lvl>
+    <w:lvl w:ilvl="5" w:tplc="40090005" w:tentative="1">
+      <w:start w:val="1"/>
+      <w:numFmt w:val="bullet"/>
+      <w:lvlText w:val=""/>
+      <w:lvlJc w:val="left"/>
+      <w:pPr>
+        <w:ind w:left="4320" w:hanging="360"/>
+      </w:pPr>
+      <w:rPr>
+        <w:rFonts w:ascii="Wingdings" w:hAnsi="Wingdings" w:hint="default"/>
+      </w:rPr>
+    </w:lvl>
+    <w:lvl w:ilvl="6" w:tplc="40090001" w:tentative="1">
+      <w:start w:val="1"/>
+      <w:numFmt w:val="bullet"/>
+      <w:lvlText w:val=""/>
+      <w:lvlJc w:val="left"/>
+      <w:pPr>
+        <w:ind w:left="5040" w:hanging="360"/>
+      </w:pPr>
+      <w:rPr>
+        <w:rFonts w:ascii="Symbol" w:hAnsi="Symbol" w:hint="default"/>
+      </w:rPr>
+    </w:lvl>
+    <w:lvl w:ilvl="7" w:tplc="40090003" w:tentative="1">
+      <w:start w:val="1"/>
+      <w:numFmt w:val="bullet"/>
+      <w:lvlText w:val="o"/>
+      <w:lvlJc w:val="left"/>
+      <w:pPr>
+        <w:ind w:left="5760" w:hanging="360"/>
+      </w:pPr>
+      <w:rPr>
+        <w:rFonts w:ascii="Courier New" w:hAnsi="Courier New" w:cs="Courier New" w:hint="default"/>
+      </w:rPr>
+    </w:lvl>
+    <w:lvl w:ilvl="8" w:tplc="40090005" w:tentative="1">
+      <w:start w:val="1"/>
+      <w:numFmt w:val="bullet"/>
+      <w:lvlText w:val=""/>
+      <w:lvlJc w:val="left"/>
+      <w:pPr>
+        <w:ind w:left="6480" w:hanging="360"/>
+      </w:pPr>
+      <w:rPr>
+        <w:rFonts w:ascii="Wingdings" w:hAnsi="Wingdings" w:hint="default"/>
+      </w:rPr>
+    </w:lvl>
+  </w:abstractNum>
+  <w:num w:numId="1">
+    <w:abstractNumId w:val="0"/>
+  </w:num>
+  <w:num w:numId="2">
+    <w:abstractNumId w:val="1"/>
+  </w:num>
+</w:numbering>
 </file>
 
 <file path=word/styles.xml><?xml version="1.0" encoding="utf-8"?>
@@ -452,7 +1498,6 @@
     <w:next w:val="Normal"/>
     <w:link w:val="Heading2Char"/>
     <w:uiPriority w:val="9"/>
-    <w:semiHidden/>
     <w:unhideWhenUsed/>
     <w:qFormat/>
     <w:rsid w:val="00705842"/>
@@ -557,7 +1602,6 @@
     <w:basedOn w:val="DefaultParagraphFont"/>
     <w:link w:val="Heading2"/>
     <w:uiPriority w:val="9"/>
-    <w:semiHidden/>
     <w:rsid w:val="00705842"/>
     <w:rPr>
       <w:rFonts w:asciiTheme="majorHAnsi" w:eastAsiaTheme="majorEastAsia" w:hAnsiTheme="majorHAnsi" w:cstheme="majorBidi"/>
@@ -577,6 +1621,114 @@
     <w:rPr>
       <w:color w:val="0000FF" w:themeColor="hyperlink"/>
       <w:u w:val="single"/>
+    </w:rPr>
+  </w:style>
+  <w:style w:type="paragraph" w:styleId="ListParagraph">
+    <w:name w:val="List Paragraph"/>
+    <w:basedOn w:val="Normal"/>
+    <w:uiPriority w:val="34"/>
+    <w:qFormat/>
+    <w:rsid w:val="00C738D1"/>
+    <w:pPr>
+      <w:ind w:left="720"/>
+      <w:contextualSpacing/>
+    </w:pPr>
+  </w:style>
+  <w:style w:type="paragraph" w:styleId="Quote">
+    <w:name w:val="Quote"/>
+    <w:basedOn w:val="Normal"/>
+    <w:next w:val="Normal"/>
+    <w:link w:val="QuoteChar"/>
+    <w:uiPriority w:val="29"/>
+    <w:qFormat/>
+    <w:rsid w:val="000437A3"/>
+    <w:rPr>
+      <w:i/>
+      <w:iCs/>
+      <w:color w:val="000000" w:themeColor="text1"/>
+    </w:rPr>
+  </w:style>
+  <w:style w:type="character" w:customStyle="1" w:styleId="QuoteChar">
+    <w:name w:val="Quote Char"/>
+    <w:basedOn w:val="DefaultParagraphFont"/>
+    <w:link w:val="Quote"/>
+    <w:uiPriority w:val="29"/>
+    <w:rsid w:val="000437A3"/>
+    <w:rPr>
+      <w:i/>
+      <w:iCs/>
+      <w:color w:val="000000" w:themeColor="text1"/>
+    </w:rPr>
+  </w:style>
+  <w:style w:type="character" w:styleId="Emphasis">
+    <w:name w:val="Emphasis"/>
+    <w:basedOn w:val="DefaultParagraphFont"/>
+    <w:uiPriority w:val="20"/>
+    <w:qFormat/>
+    <w:rsid w:val="000437A3"/>
+    <w:rPr>
+      <w:i/>
+      <w:iCs/>
+    </w:rPr>
+  </w:style>
+  <w:style w:type="character" w:styleId="Strong">
+    <w:name w:val="Strong"/>
+    <w:basedOn w:val="DefaultParagraphFont"/>
+    <w:uiPriority w:val="22"/>
+    <w:qFormat/>
+    <w:rsid w:val="000437A3"/>
+    <w:rPr>
+      <w:b/>
+      <w:bCs/>
+    </w:rPr>
+  </w:style>
+  <w:style w:type="paragraph" w:styleId="BalloonText">
+    <w:name w:val="Balloon Text"/>
+    <w:basedOn w:val="Normal"/>
+    <w:link w:val="BalloonTextChar"/>
+    <w:uiPriority w:val="99"/>
+    <w:semiHidden/>
+    <w:unhideWhenUsed/>
+    <w:rsid w:val="00D84F8E"/>
+    <w:pPr>
+      <w:spacing w:after="0" w:line="240" w:lineRule="auto"/>
+    </w:pPr>
+    <w:rPr>
+      <w:rFonts w:ascii="Tahoma" w:hAnsi="Tahoma" w:cs="Tahoma"/>
+      <w:sz w:val="16"/>
+      <w:szCs w:val="16"/>
+    </w:rPr>
+  </w:style>
+  <w:style w:type="character" w:customStyle="1" w:styleId="BalloonTextChar">
+    <w:name w:val="Balloon Text Char"/>
+    <w:basedOn w:val="DefaultParagraphFont"/>
+    <w:link w:val="BalloonText"/>
+    <w:uiPriority w:val="99"/>
+    <w:semiHidden/>
+    <w:rsid w:val="00D84F8E"/>
+    <w:rPr>
+      <w:rFonts w:ascii="Tahoma" w:hAnsi="Tahoma" w:cs="Tahoma"/>
+      <w:sz w:val="16"/>
+      <w:szCs w:val="16"/>
+    </w:rPr>
+  </w:style>
+  <w:style w:type="paragraph" w:styleId="Caption">
+    <w:name w:val="caption"/>
+    <w:basedOn w:val="Normal"/>
+    <w:next w:val="Normal"/>
+    <w:uiPriority w:val="35"/>
+    <w:unhideWhenUsed/>
+    <w:qFormat/>
+    <w:rsid w:val="00D95536"/>
+    <w:pPr>
+      <w:spacing w:line="240" w:lineRule="auto"/>
+    </w:pPr>
+    <w:rPr>
+      <w:b/>
+      <w:bCs/>
+      <w:color w:val="4F81BD" w:themeColor="accent1"/>
+      <w:sz w:val="18"/>
+      <w:szCs w:val="18"/>
     </w:rPr>
   </w:style>
 </w:styles>
@@ -771,7 +1923,6 @@
     <w:next w:val="Normal"/>
     <w:link w:val="Heading2Char"/>
     <w:uiPriority w:val="9"/>
-    <w:semiHidden/>
     <w:unhideWhenUsed/>
     <w:qFormat/>
     <w:rsid w:val="00705842"/>
@@ -876,7 +2027,6 @@
     <w:basedOn w:val="DefaultParagraphFont"/>
     <w:link w:val="Heading2"/>
     <w:uiPriority w:val="9"/>
-    <w:semiHidden/>
     <w:rsid w:val="00705842"/>
     <w:rPr>
       <w:rFonts w:asciiTheme="majorHAnsi" w:eastAsiaTheme="majorEastAsia" w:hAnsiTheme="majorHAnsi" w:cstheme="majorBidi"/>
@@ -896,6 +2046,114 @@
     <w:rPr>
       <w:color w:val="0000FF" w:themeColor="hyperlink"/>
       <w:u w:val="single"/>
+    </w:rPr>
+  </w:style>
+  <w:style w:type="paragraph" w:styleId="ListParagraph">
+    <w:name w:val="List Paragraph"/>
+    <w:basedOn w:val="Normal"/>
+    <w:uiPriority w:val="34"/>
+    <w:qFormat/>
+    <w:rsid w:val="00C738D1"/>
+    <w:pPr>
+      <w:ind w:left="720"/>
+      <w:contextualSpacing/>
+    </w:pPr>
+  </w:style>
+  <w:style w:type="paragraph" w:styleId="Quote">
+    <w:name w:val="Quote"/>
+    <w:basedOn w:val="Normal"/>
+    <w:next w:val="Normal"/>
+    <w:link w:val="QuoteChar"/>
+    <w:uiPriority w:val="29"/>
+    <w:qFormat/>
+    <w:rsid w:val="000437A3"/>
+    <w:rPr>
+      <w:i/>
+      <w:iCs/>
+      <w:color w:val="000000" w:themeColor="text1"/>
+    </w:rPr>
+  </w:style>
+  <w:style w:type="character" w:customStyle="1" w:styleId="QuoteChar">
+    <w:name w:val="Quote Char"/>
+    <w:basedOn w:val="DefaultParagraphFont"/>
+    <w:link w:val="Quote"/>
+    <w:uiPriority w:val="29"/>
+    <w:rsid w:val="000437A3"/>
+    <w:rPr>
+      <w:i/>
+      <w:iCs/>
+      <w:color w:val="000000" w:themeColor="text1"/>
+    </w:rPr>
+  </w:style>
+  <w:style w:type="character" w:styleId="Emphasis">
+    <w:name w:val="Emphasis"/>
+    <w:basedOn w:val="DefaultParagraphFont"/>
+    <w:uiPriority w:val="20"/>
+    <w:qFormat/>
+    <w:rsid w:val="000437A3"/>
+    <w:rPr>
+      <w:i/>
+      <w:iCs/>
+    </w:rPr>
+  </w:style>
+  <w:style w:type="character" w:styleId="Strong">
+    <w:name w:val="Strong"/>
+    <w:basedOn w:val="DefaultParagraphFont"/>
+    <w:uiPriority w:val="22"/>
+    <w:qFormat/>
+    <w:rsid w:val="000437A3"/>
+    <w:rPr>
+      <w:b/>
+      <w:bCs/>
+    </w:rPr>
+  </w:style>
+  <w:style w:type="paragraph" w:styleId="BalloonText">
+    <w:name w:val="Balloon Text"/>
+    <w:basedOn w:val="Normal"/>
+    <w:link w:val="BalloonTextChar"/>
+    <w:uiPriority w:val="99"/>
+    <w:semiHidden/>
+    <w:unhideWhenUsed/>
+    <w:rsid w:val="00D84F8E"/>
+    <w:pPr>
+      <w:spacing w:after="0" w:line="240" w:lineRule="auto"/>
+    </w:pPr>
+    <w:rPr>
+      <w:rFonts w:ascii="Tahoma" w:hAnsi="Tahoma" w:cs="Tahoma"/>
+      <w:sz w:val="16"/>
+      <w:szCs w:val="16"/>
+    </w:rPr>
+  </w:style>
+  <w:style w:type="character" w:customStyle="1" w:styleId="BalloonTextChar">
+    <w:name w:val="Balloon Text Char"/>
+    <w:basedOn w:val="DefaultParagraphFont"/>
+    <w:link w:val="BalloonText"/>
+    <w:uiPriority w:val="99"/>
+    <w:semiHidden/>
+    <w:rsid w:val="00D84F8E"/>
+    <w:rPr>
+      <w:rFonts w:ascii="Tahoma" w:hAnsi="Tahoma" w:cs="Tahoma"/>
+      <w:sz w:val="16"/>
+      <w:szCs w:val="16"/>
+    </w:rPr>
+  </w:style>
+  <w:style w:type="paragraph" w:styleId="Caption">
+    <w:name w:val="caption"/>
+    <w:basedOn w:val="Normal"/>
+    <w:next w:val="Normal"/>
+    <w:uiPriority w:val="35"/>
+    <w:unhideWhenUsed/>
+    <w:qFormat/>
+    <w:rsid w:val="00D95536"/>
+    <w:pPr>
+      <w:spacing w:line="240" w:lineRule="auto"/>
+    </w:pPr>
+    <w:rPr>
+      <w:b/>
+      <w:bCs/>
+      <w:color w:val="4F81BD" w:themeColor="accent1"/>
+      <w:sz w:val="18"/>
+      <w:szCs w:val="18"/>
     </w:rPr>
   </w:style>
 </w:styles>

</xml_diff>

<commit_message>
Added the presemtattion, changed documentation
</commit_message>
<xml_diff>
--- a/Battle of neighbourhoods.docx
+++ b/Battle of neighbourhoods.docx
@@ -148,10 +148,7 @@
       </w:r>
       <w:proofErr w:type="spellEnd"/>
       <w:r>
-        <w:t xml:space="preserve"> format. Each file</w:t>
-      </w:r>
-      <w:r>
-        <w:t xml:space="preserve"> contains 8 columns, which are:</w:t>
+        <w:t xml:space="preserve"> format. Each file contains 8 columns, which are:</w:t>
       </w:r>
     </w:p>
     <w:p>
@@ -240,10 +237,7 @@
         <w:ind w:left="720"/>
       </w:pPr>
       <w:r>
-        <w:t>8. UTC ti</w:t>
-      </w:r>
-      <w:r>
-        <w:t>me</w:t>
+        <w:t>8. UTC time</w:t>
       </w:r>
     </w:p>
     <w:p>
@@ -261,10 +255,7 @@
       </w:r>
       <w:proofErr w:type="gramStart"/>
       <w:r>
-        <w:t xml:space="preserve">227428 check-ins in New York </w:t>
-      </w:r>
-      <w:r>
-        <w:t>City</w:t>
+        <w:t>227428 check-ins in New York City</w:t>
       </w:r>
       <w:proofErr w:type="gramEnd"/>
       <w:r>
@@ -553,7 +544,7 @@
           <w:lang w:eastAsia="en-IN"/>
         </w:rPr>
         <w:drawing>
-          <wp:inline distT="0" distB="0" distL="0" distR="0" wp14:anchorId="76350047" wp14:editId="189C3362">
+          <wp:inline distT="0" distB="0" distL="0" distR="0" wp14:anchorId="0FB9A873" wp14:editId="608005F0">
             <wp:extent cx="5731510" cy="1555346"/>
             <wp:effectExtent l="0" t="0" r="2540" b="6985"/>
             <wp:docPr id="2" name="Picture 2"/>
@@ -896,14 +887,27 @@
       <w:r>
         <w:t xml:space="preserve">Figure </w:t>
       </w:r>
-      <w:fldSimple w:instr=" SEQ Figure \* ARABIC ">
-        <w:r>
-          <w:rPr>
-            <w:noProof/>
-          </w:rPr>
-          <w:t>1</w:t>
-        </w:r>
-      </w:fldSimple>
+      <w:r>
+        <w:fldChar w:fldCharType="begin"/>
+      </w:r>
+      <w:r>
+        <w:instrText xml:space="preserve"> SEQ Figure \* ARABIC </w:instrText>
+      </w:r>
+      <w:r>
+        <w:fldChar w:fldCharType="separate"/>
+      </w:r>
+      <w:r>
+        <w:rPr>
+          <w:noProof/>
+        </w:rPr>
+        <w:t>1</w:t>
+      </w:r>
+      <w:r>
+        <w:rPr>
+          <w:noProof/>
+        </w:rPr>
+        <w:fldChar w:fldCharType="end"/>
+      </w:r>
       <w:r>
         <w:t xml:space="preserve">: Suggestions for </w:t>
       </w:r>
@@ -974,14 +978,27 @@
       <w:r>
         <w:t xml:space="preserve">Figure </w:t>
       </w:r>
-      <w:fldSimple w:instr=" SEQ Figure \* ARABIC ">
-        <w:r>
-          <w:rPr>
-            <w:noProof/>
-          </w:rPr>
-          <w:t>2</w:t>
-        </w:r>
-      </w:fldSimple>
+      <w:r>
+        <w:fldChar w:fldCharType="begin"/>
+      </w:r>
+      <w:r>
+        <w:instrText xml:space="preserve"> SEQ Figure \* ARABIC </w:instrText>
+      </w:r>
+      <w:r>
+        <w:fldChar w:fldCharType="separate"/>
+      </w:r>
+      <w:r>
+        <w:rPr>
+          <w:noProof/>
+        </w:rPr>
+        <w:t>2</w:t>
+      </w:r>
+      <w:r>
+        <w:rPr>
+          <w:noProof/>
+        </w:rPr>
+        <w:fldChar w:fldCharType="end"/>
+      </w:r>
       <w:r>
         <w:t xml:space="preserve">: Recommendations for </w:t>
       </w:r>
@@ -1072,19 +1089,28 @@
       </w:r>
     </w:p>
     <w:p>
-      <w:r>
-        <w:t xml:space="preserve">Now we have met our lover at the end of our journey. Using this concept, one can further the work done here and make more </w:t>
-      </w:r>
-      <w:proofErr w:type="gramStart"/>
-      <w:r>
-        <w:t>advancements</w:t>
-      </w:r>
-      <w:proofErr w:type="gramEnd"/>
-      <w:r>
-        <w:t xml:space="preserve"> in the adventure!</w:t>
-      </w:r>
       <w:bookmarkStart w:id="0" w:name="_GoBack"/>
+      <w:r>
+        <w:t>In this project, we have tried to recommend to users, who travel and check-in into various locations, based on their previous check-ins and the people like them, and where they’ve travelled to using</w:t>
+      </w:r>
+      <w:r>
+        <w:t xml:space="preserve"> </w:t>
+      </w:r>
+      <w:proofErr w:type="spellStart"/>
+      <w:r>
+        <w:t>kmeans</w:t>
+      </w:r>
+      <w:proofErr w:type="spellEnd"/>
+      <w:r>
+        <w:t xml:space="preserve"> clustering and basic data analysis methods</w:t>
+      </w:r>
       <w:bookmarkEnd w:id="0"/>
+      <w:r>
+        <w:t xml:space="preserve">. </w:t>
+      </w:r>
+      <w:r>
+        <w:t xml:space="preserve"> Using this concept, one can further the work done here and make more advancements in the adventure!</w:t>
+      </w:r>
       <w:r>
         <w:t xml:space="preserve"> </w:t>
       </w:r>

</xml_diff>